<commit_message>
5 PC results added
</commit_message>
<xml_diff>
--- a/Final Project/Results.docx
+++ b/Final Project/Results.docx
@@ -513,6 +513,188 @@
         </w:drawing>
       </w:r>
     </w:p>
+    <w:p/>
+    <w:p/>
+    <w:p/>
+    <w:p>
+      <w:r>
+        <w:lastRenderedPageBreak/>
+        <w:t>5PC</w:t>
+      </w:r>
+    </w:p>
+    <w:p/>
+    <w:p/>
+    <w:p>
+      <w:r>
+        <w:t>Gap stat</w:t>
+      </w:r>
+    </w:p>
+    <w:p>
+      <w:r>
+        <w:rPr>
+          <w:noProof/>
+        </w:rPr>
+        <w:drawing>
+          <wp:inline distT="0" distB="0" distL="0" distR="0" wp14:anchorId="20C60031" wp14:editId="22A00D62">
+            <wp:extent cx="2719137" cy="2182863"/>
+            <wp:effectExtent l="0" t="0" r="0" b="1905"/>
+            <wp:docPr id="6" name="Picture 6" descr="Chart, line chart&#10;&#10;Description automatically generated"/>
+            <wp:cNvGraphicFramePr>
+              <a:graphicFrameLocks xmlns:a="http://schemas.openxmlformats.org/drawingml/2006/main" noChangeAspect="1"/>
+            </wp:cNvGraphicFramePr>
+            <a:graphic xmlns:a="http://schemas.openxmlformats.org/drawingml/2006/main">
+              <a:graphicData uri="http://schemas.openxmlformats.org/drawingml/2006/picture">
+                <pic:pic xmlns:pic="http://schemas.openxmlformats.org/drawingml/2006/picture">
+                  <pic:nvPicPr>
+                    <pic:cNvPr id="6" name="Picture 6" descr="Chart, line chart&#10;&#10;Description automatically generated"/>
+                    <pic:cNvPicPr/>
+                  </pic:nvPicPr>
+                  <pic:blipFill>
+                    <a:blip r:embed="rId12" cstate="print">
+                      <a:extLst>
+                        <a:ext uri="{28A0092B-C50C-407E-A947-70E740481C1C}">
+                          <a14:useLocalDpi xmlns:a14="http://schemas.microsoft.com/office/drawing/2010/main" val="0"/>
+                        </a:ext>
+                      </a:extLst>
+                    </a:blip>
+                    <a:stretch>
+                      <a:fillRect/>
+                    </a:stretch>
+                  </pic:blipFill>
+                  <pic:spPr>
+                    <a:xfrm>
+                      <a:off x="0" y="0"/>
+                      <a:ext cx="2724780" cy="2187393"/>
+                    </a:xfrm>
+                    <a:prstGeom prst="rect">
+                      <a:avLst/>
+                    </a:prstGeom>
+                  </pic:spPr>
+                </pic:pic>
+              </a:graphicData>
+            </a:graphic>
+          </wp:inline>
+        </w:drawing>
+      </w:r>
+    </w:p>
+    <w:p/>
+    <w:p/>
+    <w:p>
+      <w:r>
+        <w:t>Mean Cluster Values</w:t>
+      </w:r>
+    </w:p>
+    <w:p/>
+    <w:p>
+      <w:r>
+        <w:rPr>
+          <w:noProof/>
+        </w:rPr>
+        <w:drawing>
+          <wp:inline distT="0" distB="0" distL="0" distR="0" wp14:anchorId="6F43E959" wp14:editId="08A653EB">
+            <wp:extent cx="5522477" cy="930443"/>
+            <wp:effectExtent l="0" t="0" r="2540" b="0"/>
+            <wp:docPr id="14" name="Picture 14" descr="Text, letter&#10;&#10;Description automatically generated with medium confidence"/>
+            <wp:cNvGraphicFramePr>
+              <a:graphicFrameLocks xmlns:a="http://schemas.openxmlformats.org/drawingml/2006/main" noChangeAspect="1"/>
+            </wp:cNvGraphicFramePr>
+            <a:graphic xmlns:a="http://schemas.openxmlformats.org/drawingml/2006/main">
+              <a:graphicData uri="http://schemas.openxmlformats.org/drawingml/2006/picture">
+                <pic:pic xmlns:pic="http://schemas.openxmlformats.org/drawingml/2006/picture">
+                  <pic:nvPicPr>
+                    <pic:cNvPr id="14" name="Picture 14" descr="Text, letter&#10;&#10;Description automatically generated with medium confidence"/>
+                    <pic:cNvPicPr/>
+                  </pic:nvPicPr>
+                  <pic:blipFill>
+                    <a:blip r:embed="rId13">
+                      <a:extLst>
+                        <a:ext uri="{28A0092B-C50C-407E-A947-70E740481C1C}">
+                          <a14:useLocalDpi xmlns:a14="http://schemas.microsoft.com/office/drawing/2010/main" val="0"/>
+                        </a:ext>
+                      </a:extLst>
+                    </a:blip>
+                    <a:stretch>
+                      <a:fillRect/>
+                    </a:stretch>
+                  </pic:blipFill>
+                  <pic:spPr>
+                    <a:xfrm>
+                      <a:off x="0" y="0"/>
+                      <a:ext cx="5537395" cy="932956"/>
+                    </a:xfrm>
+                    <a:prstGeom prst="rect">
+                      <a:avLst/>
+                    </a:prstGeom>
+                  </pic:spPr>
+                </pic:pic>
+              </a:graphicData>
+            </a:graphic>
+          </wp:inline>
+        </w:drawing>
+      </w:r>
+    </w:p>
+    <w:p/>
+    <w:p>
+      <w:r>
+        <w:t>Silhouette Plot</w:t>
+      </w:r>
+    </w:p>
+    <w:p/>
+    <w:p>
+      <w:r>
+        <w:rPr>
+          <w:noProof/>
+        </w:rPr>
+        <w:drawing>
+          <wp:inline distT="0" distB="0" distL="0" distR="0" wp14:anchorId="22187D4E" wp14:editId="4E18BB3F">
+            <wp:extent cx="3423838" cy="2775284"/>
+            <wp:effectExtent l="0" t="0" r="5715" b="0"/>
+            <wp:docPr id="15" name="Picture 15" descr="Chart, funnel chart&#10;&#10;Description automatically generated"/>
+            <wp:cNvGraphicFramePr>
+              <a:graphicFrameLocks xmlns:a="http://schemas.openxmlformats.org/drawingml/2006/main" noChangeAspect="1"/>
+            </wp:cNvGraphicFramePr>
+            <a:graphic xmlns:a="http://schemas.openxmlformats.org/drawingml/2006/main">
+              <a:graphicData uri="http://schemas.openxmlformats.org/drawingml/2006/picture">
+                <pic:pic xmlns:pic="http://schemas.openxmlformats.org/drawingml/2006/picture">
+                  <pic:nvPicPr>
+                    <pic:cNvPr id="15" name="Picture 15" descr="Chart, funnel chart&#10;&#10;Description automatically generated"/>
+                    <pic:cNvPicPr/>
+                  </pic:nvPicPr>
+                  <pic:blipFill>
+                    <a:blip r:embed="rId14" cstate="print">
+                      <a:extLst>
+                        <a:ext uri="{28A0092B-C50C-407E-A947-70E740481C1C}">
+                          <a14:useLocalDpi xmlns:a14="http://schemas.microsoft.com/office/drawing/2010/main" val="0"/>
+                        </a:ext>
+                      </a:extLst>
+                    </a:blip>
+                    <a:stretch>
+                      <a:fillRect/>
+                    </a:stretch>
+                  </pic:blipFill>
+                  <pic:spPr>
+                    <a:xfrm>
+                      <a:off x="0" y="0"/>
+                      <a:ext cx="3432903" cy="2782632"/>
+                    </a:xfrm>
+                    <a:prstGeom prst="rect">
+                      <a:avLst/>
+                    </a:prstGeom>
+                  </pic:spPr>
+                </pic:pic>
+              </a:graphicData>
+            </a:graphic>
+          </wp:inline>
+        </w:drawing>
+      </w:r>
+    </w:p>
+    <w:p/>
+    <w:p>
+      <w:r>
+        <w:lastRenderedPageBreak/>
+        <w:t>Geo Plot</w:t>
+      </w:r>
+    </w:p>
     <w:p>
       <w:pPr>
         <w:rPr>
@@ -532,6 +714,56 @@
           <w:szCs w:val="32"/>
         </w:rPr>
       </w:pPr>
+      <w:r>
+        <w:rPr>
+          <w:b/>
+          <w:bCs/>
+          <w:noProof/>
+          <w:sz w:val="32"/>
+          <w:szCs w:val="32"/>
+        </w:rPr>
+        <w:drawing>
+          <wp:inline distT="0" distB="0" distL="0" distR="0" wp14:anchorId="63EE3747" wp14:editId="437E6F4E">
+            <wp:extent cx="3248526" cy="2613398"/>
+            <wp:effectExtent l="0" t="0" r="3175" b="3175"/>
+            <wp:docPr id="16" name="Picture 16" descr="Map&#10;&#10;Description automatically generated"/>
+            <wp:cNvGraphicFramePr>
+              <a:graphicFrameLocks xmlns:a="http://schemas.openxmlformats.org/drawingml/2006/main" noChangeAspect="1"/>
+            </wp:cNvGraphicFramePr>
+            <a:graphic xmlns:a="http://schemas.openxmlformats.org/drawingml/2006/main">
+              <a:graphicData uri="http://schemas.openxmlformats.org/drawingml/2006/picture">
+                <pic:pic xmlns:pic="http://schemas.openxmlformats.org/drawingml/2006/picture">
+                  <pic:nvPicPr>
+                    <pic:cNvPr id="16" name="Picture 16" descr="Map&#10;&#10;Description automatically generated"/>
+                    <pic:cNvPicPr/>
+                  </pic:nvPicPr>
+                  <pic:blipFill>
+                    <a:blip r:embed="rId15" cstate="print">
+                      <a:extLst>
+                        <a:ext uri="{28A0092B-C50C-407E-A947-70E740481C1C}">
+                          <a14:useLocalDpi xmlns:a14="http://schemas.microsoft.com/office/drawing/2010/main" val="0"/>
+                        </a:ext>
+                      </a:extLst>
+                    </a:blip>
+                    <a:stretch>
+                      <a:fillRect/>
+                    </a:stretch>
+                  </pic:blipFill>
+                  <pic:spPr>
+                    <a:xfrm>
+                      <a:off x="0" y="0"/>
+                      <a:ext cx="3254259" cy="2618010"/>
+                    </a:xfrm>
+                    <a:prstGeom prst="rect">
+                      <a:avLst/>
+                    </a:prstGeom>
+                  </pic:spPr>
+                </pic:pic>
+              </a:graphicData>
+            </a:graphic>
+          </wp:inline>
+        </w:drawing>
+      </w:r>
     </w:p>
     <w:p>
       <w:pPr>
@@ -542,14 +774,23 @@
           <w:szCs w:val="32"/>
         </w:rPr>
       </w:pPr>
-      <w:r>
+    </w:p>
+    <w:p>
+      <w:pPr>
         <w:rPr>
           <w:b/>
           <w:bCs/>
           <w:sz w:val="32"/>
           <w:szCs w:val="32"/>
         </w:rPr>
-        <w:lastRenderedPageBreak/>
+      </w:pPr>
+      <w:r>
+        <w:rPr>
+          <w:b/>
+          <w:bCs/>
+          <w:sz w:val="32"/>
+          <w:szCs w:val="32"/>
+        </w:rPr>
         <w:t>Before PCA</w:t>
       </w:r>
     </w:p>
@@ -591,7 +832,7 @@
                     <pic:cNvPicPr/>
                   </pic:nvPicPr>
                   <pic:blipFill>
-                    <a:blip r:embed="rId12" cstate="print">
+                    <a:blip r:embed="rId16" cstate="print">
                       <a:extLst>
                         <a:ext uri="{28A0092B-C50C-407E-A947-70E740481C1C}">
                           <a14:useLocalDpi xmlns:a14="http://schemas.microsoft.com/office/drawing/2010/main" val="0"/>
@@ -646,7 +887,7 @@
                     <pic:cNvPicPr/>
                   </pic:nvPicPr>
                   <pic:blipFill>
-                    <a:blip r:embed="rId13">
+                    <a:blip r:embed="rId17">
                       <a:extLst>
                         <a:ext uri="{28A0092B-C50C-407E-A947-70E740481C1C}">
                           <a14:useLocalDpi xmlns:a14="http://schemas.microsoft.com/office/drawing/2010/main" val="0"/>
@@ -684,7 +925,6 @@
         <w:rPr>
           <w:noProof/>
         </w:rPr>
-        <w:lastRenderedPageBreak/>
         <w:drawing>
           <wp:inline distT="0" distB="0" distL="0" distR="0" wp14:anchorId="408B6760" wp14:editId="0A425502">
             <wp:extent cx="3143250" cy="2524675"/>
@@ -701,7 +941,7 @@
                     <pic:cNvPicPr/>
                   </pic:nvPicPr>
                   <pic:blipFill>
-                    <a:blip r:embed="rId14" cstate="print">
+                    <a:blip r:embed="rId18" cstate="print">
                       <a:extLst>
                         <a:ext uri="{28A0092B-C50C-407E-A947-70E740481C1C}">
                           <a14:useLocalDpi xmlns:a14="http://schemas.microsoft.com/office/drawing/2010/main" val="0"/>
@@ -756,7 +996,7 @@
                     <pic:cNvPicPr/>
                   </pic:nvPicPr>
                   <pic:blipFill>
-                    <a:blip r:embed="rId15" cstate="print">
+                    <a:blip r:embed="rId19" cstate="print">
                       <a:extLst>
                         <a:ext uri="{28A0092B-C50C-407E-A947-70E740481C1C}">
                           <a14:useLocalDpi xmlns:a14="http://schemas.microsoft.com/office/drawing/2010/main" val="0"/>

</xml_diff>